<commit_message>
xong phần biểu đồ trình tự
</commit_message>
<xml_diff>
--- a/ĐẠI-HỌC-BÁCH-KHOA-HÀ-NỘI.docx
+++ b/ĐẠI-HỌC-BÁCH-KHOA-HÀ-NỘI.docx
@@ -12656,7 +12656,6 @@
           <w:lang w:val="en-US"/>
         </w:rPr>
       </w:pPr>
-      <w:bookmarkStart w:id="10" w:name="_GoBack"/>
       <w:r>
         <w:rPr>
           <w:rFonts w:asciiTheme="majorHAnsi" w:hAnsiTheme="majorHAnsi" w:cstheme="majorHAnsi"/>
@@ -12708,7 +12707,6 @@
           </wp:inline>
         </w:drawing>
       </w:r>
-      <w:bookmarkEnd w:id="10"/>
     </w:p>
     <w:p>
       <w:pPr>
@@ -13146,6 +13144,102 @@
     </w:p>
     <w:p>
       <w:pPr>
+        <w:pStyle w:val="NoSpacing"/>
+        <w:jc w:val="center"/>
+        <w:rPr>
+          <w:lang w:val="en-US"/>
+        </w:rPr>
+      </w:pPr>
+    </w:p>
+    <w:p>
+      <w:pPr>
+        <w:pStyle w:val="NoSpacing"/>
+        <w:jc w:val="center"/>
+        <w:rPr>
+          <w:lang w:val="en-US"/>
+        </w:rPr>
+      </w:pPr>
+      <w:r>
+        <w:rPr>
+          <w:noProof/>
+          <w:lang w:val="en-US"/>
+        </w:rPr>
+        <w:drawing>
+          <wp:inline distT="0" distB="0" distL="0" distR="0">
+            <wp:extent cx="6751320" cy="3035300"/>
+            <wp:effectExtent l="0" t="0" r="0" b="0"/>
+            <wp:docPr id="18" name="Picture 18"/>
+            <wp:cNvGraphicFramePr>
+              <a:graphicFrameLocks xmlns:a="http://schemas.openxmlformats.org/drawingml/2006/main" noChangeAspect="1"/>
+            </wp:cNvGraphicFramePr>
+            <a:graphic xmlns:a="http://schemas.openxmlformats.org/drawingml/2006/main">
+              <a:graphicData uri="http://schemas.openxmlformats.org/drawingml/2006/picture">
+                <pic:pic xmlns:pic="http://schemas.openxmlformats.org/drawingml/2006/picture">
+                  <pic:nvPicPr>
+                    <pic:cNvPr id="18" name="ThốngKê.png"/>
+                    <pic:cNvPicPr/>
+                  </pic:nvPicPr>
+                  <pic:blipFill>
+                    <a:blip r:embed="rId21">
+                      <a:extLst>
+                        <a:ext uri="{28A0092B-C50C-407E-A947-70E740481C1C}">
+                          <a14:useLocalDpi xmlns:a14="http://schemas.microsoft.com/office/drawing/2010/main" val="0"/>
+                        </a:ext>
+                      </a:extLst>
+                    </a:blip>
+                    <a:stretch>
+                      <a:fillRect/>
+                    </a:stretch>
+                  </pic:blipFill>
+                  <pic:spPr>
+                    <a:xfrm>
+                      <a:off x="0" y="0"/>
+                      <a:ext cx="6751320" cy="3035300"/>
+                    </a:xfrm>
+                    <a:prstGeom prst="rect">
+                      <a:avLst/>
+                    </a:prstGeom>
+                  </pic:spPr>
+                </pic:pic>
+              </a:graphicData>
+            </a:graphic>
+          </wp:inline>
+        </w:drawing>
+      </w:r>
+    </w:p>
+    <w:p>
+      <w:pPr>
+        <w:pStyle w:val="NoSpacing"/>
+        <w:jc w:val="center"/>
+        <w:rPr>
+          <w:lang w:val="en-US"/>
+        </w:rPr>
+      </w:pPr>
+      <w:proofErr w:type="spellStart"/>
+      <w:r>
+        <w:rPr>
+          <w:lang w:val="en-US"/>
+        </w:rPr>
+        <w:t>Thống</w:t>
+      </w:r>
+      <w:proofErr w:type="spellEnd"/>
+      <w:r>
+        <w:rPr>
+          <w:lang w:val="en-US"/>
+        </w:rPr>
+        <w:t xml:space="preserve"> </w:t>
+      </w:r>
+      <w:proofErr w:type="spellStart"/>
+      <w:r>
+        <w:rPr>
+          <w:lang w:val="en-US"/>
+        </w:rPr>
+        <w:t>kê</w:t>
+      </w:r>
+      <w:proofErr w:type="spellEnd"/>
+    </w:p>
+    <w:p>
+      <w:pPr>
         <w:numPr>
           <w:ilvl w:val="0"/>
           <w:numId w:val="18"/>
@@ -13158,15 +13252,16 @@
           <w:lang w:val="en-US"/>
         </w:rPr>
       </w:pPr>
-      <w:bookmarkStart w:id="11" w:name="_Toc440007521"/>
-      <w:proofErr w:type="spellStart"/>
-      <w:r>
-        <w:rPr>
-          <w:rFonts w:asciiTheme="majorHAnsi" w:hAnsiTheme="majorHAnsi" w:cstheme="majorHAnsi"/>
-          <w:sz w:val="24"/>
-          <w:szCs w:val="24"/>
-          <w:lang w:val="en-US"/>
-        </w:rPr>
+      <w:bookmarkStart w:id="10" w:name="_Toc440007521"/>
+      <w:proofErr w:type="spellStart"/>
+      <w:r>
+        <w:rPr>
+          <w:rFonts w:asciiTheme="majorHAnsi" w:hAnsiTheme="majorHAnsi" w:cstheme="majorHAnsi"/>
+          <w:sz w:val="24"/>
+          <w:szCs w:val="24"/>
+          <w:lang w:val="en-US"/>
+        </w:rPr>
+        <w:lastRenderedPageBreak/>
         <w:t>Biểu</w:t>
       </w:r>
       <w:proofErr w:type="spellEnd"/>
@@ -13209,6 +13304,8 @@
         </w:rPr>
         <w:t>lớp</w:t>
       </w:r>
+      <w:bookmarkStart w:id="11" w:name="_GoBack"/>
+      <w:bookmarkEnd w:id="10"/>
       <w:bookmarkEnd w:id="11"/>
       <w:proofErr w:type="spellEnd"/>
     </w:p>
@@ -13548,9 +13645,9 @@
                   <o:lock v:ext="edit" aspectratio="t"/>
                 </v:shapetype>
                 <v:shape id="_x0000_i1025" type="#_x0000_t75" style="width:3in;height:115.5pt" o:ole="">
-                  <v:imagedata r:id="rId21" o:title=""/>
+                  <v:imagedata r:id="rId22" o:title=""/>
                 </v:shape>
-                <o:OLEObject Type="Embed" ProgID="PBrush" ShapeID="_x0000_i1025" DrawAspect="Content" ObjectID="_1513786587" r:id="rId22"/>
+                <o:OLEObject Type="Embed" ProgID="PBrush" ShapeID="_x0000_i1025" DrawAspect="Content" ObjectID="_1513791997" r:id="rId23"/>
               </w:object>
             </w:r>
             <w:bookmarkEnd w:id="15"/>
@@ -13910,6 +14007,7 @@
           <w:szCs w:val="24"/>
           <w:lang w:val="en-US"/>
         </w:rPr>
+        <w:lastRenderedPageBreak/>
         <w:drawing>
           <wp:inline distT="0" distB="0" distL="0" distR="0" wp14:anchorId="7F85E264" wp14:editId="4E4B22F8">
             <wp:extent cx="2343150" cy="2095500"/>
@@ -13928,7 +14026,7 @@
                     </pic:cNvPicPr>
                   </pic:nvPicPr>
                   <pic:blipFill>
-                    <a:blip r:embed="rId23">
+                    <a:blip r:embed="rId24">
                       <a:extLst>
                         <a:ext uri="{28A0092B-C50C-407E-A947-70E740481C1C}">
                           <a14:useLocalDpi xmlns:a14="http://schemas.microsoft.com/office/drawing/2010/main" val="0"/>
@@ -14278,7 +14376,7 @@
                     </pic:cNvPicPr>
                   </pic:nvPicPr>
                   <pic:blipFill>
-                    <a:blip r:embed="rId24">
+                    <a:blip r:embed="rId25">
                       <a:extLst>
                         <a:ext uri="{28A0092B-C50C-407E-A947-70E740481C1C}">
                           <a14:useLocalDpi xmlns:a14="http://schemas.microsoft.com/office/drawing/2010/main" val="0"/>
@@ -14386,6 +14484,7 @@
           <w:sz w:val="24"/>
           <w:szCs w:val="24"/>
         </w:rPr>
+        <w:lastRenderedPageBreak/>
         <w:t>Đảm bảo các tác vụ quan trọng luôn được bảo mật, tăng cường các tính năng bảo mật trong việc cung cấp thông tin chuyên sâu, nhờ khai thác dữ liệu tự phục vụ và ảo hóa dữ liệu.</w:t>
       </w:r>
     </w:p>
@@ -14522,7 +14621,6 @@
           <w:szCs w:val="24"/>
           <w:lang w:val="en-US"/>
         </w:rPr>
-        <w:lastRenderedPageBreak/>
         <w:t>Kết</w:t>
       </w:r>
       <w:proofErr w:type="spellEnd"/>
@@ -14664,7 +14762,7 @@
                     <pic:cNvPicPr/>
                   </pic:nvPicPr>
                   <pic:blipFill>
-                    <a:blip r:embed="rId25"/>
+                    <a:blip r:embed="rId26"/>
                     <a:stretch>
                       <a:fillRect/>
                     </a:stretch>
@@ -17676,7 +17774,7 @@
 </file>
 
 <file path=customXml/itemProps1.xml><?xml version="1.0" encoding="utf-8"?>
-<ds:datastoreItem xmlns:ds="http://schemas.openxmlformats.org/officeDocument/2006/customXml" ds:itemID="{FFEC900D-F922-4C84-A820-21CB040A1FAE}">
+<ds:datastoreItem xmlns:ds="http://schemas.openxmlformats.org/officeDocument/2006/customXml" ds:itemID="{9A69DAAA-5C71-45D7-B38D-A1A94CC9F4D2}">
   <ds:schemaRefs>
     <ds:schemaRef ds:uri="http://schemas.openxmlformats.org/officeDocument/2006/bibliography"/>
   </ds:schemaRefs>

</xml_diff>